<commit_message>
Versão finalizada do tcc
</commit_message>
<xml_diff>
--- a/TCC/Tcc Igor Formatacao 1.docx
+++ b/TCC/Tcc Igor Formatacao 1.docx
@@ -20,7 +20,7 @@
           <w:color w:val="000000"/>
         </w:rPr>
         <w:drawing>
-          <wp:inline distT="0" distB="0" distL="0" distR="0" wp14:anchorId="0329C8F9" wp14:editId="5031B4C4">
+          <wp:inline distT="0" distB="0" distL="0" distR="0" wp14:anchorId="5DC9025D" wp14:editId="036C9E3A">
             <wp:extent cx="2045368" cy="808279"/>
             <wp:effectExtent l="0" t="0" r="0" b="0"/>
             <wp:docPr id="25" name="Imagem 25" descr="https://lh6.googleusercontent.com/QFexNHhJEpAlNYXgn6ss1rq-Fo0qaJUPtwgS_qOqe05v2HKClod5yiTA13RGHDsG0iPgC4daAPu7jOCqX6QMWBqEAwpg-I7RUEC23FTOJ2JFiTu6a2WGRP4M9Y7Btf__0CBS-QU-"/>
@@ -1016,7 +1016,7 @@
         <mc:AlternateContent>
           <mc:Choice Requires="wps">
             <w:drawing>
-              <wp:anchor distT="0" distB="0" distL="114300" distR="114300" simplePos="0" relativeHeight="251669504" behindDoc="0" locked="0" layoutInCell="1" allowOverlap="1" wp14:editId="0A2E69ED">
+              <wp:anchor distT="0" distB="0" distL="114300" distR="114300" simplePos="0" relativeHeight="251669504" behindDoc="0" locked="0" layoutInCell="1" allowOverlap="1" wp14:anchorId="78FED4E2" wp14:editId="6339DCAF">
                 <wp:simplePos x="0" y="0"/>
                 <wp:positionH relativeFrom="column">
                   <wp:posOffset>615315</wp:posOffset>
@@ -2959,8 +2959,6 @@
           <w:szCs w:val="28"/>
         </w:rPr>
       </w:pPr>
-      <w:bookmarkStart w:id="0" w:name="_GoBack"/>
-      <w:bookmarkEnd w:id="0"/>
     </w:p>
     <w:p>
       <w:pPr>
@@ -4059,7 +4057,17 @@
           <w:color w:val="000000"/>
           <w:lang w:val="en-US"/>
         </w:rPr>
-        <w:t xml:space="preserve">Databases represent the basis for storing system-wide information. Logically structured are datasets that, when grouped together, define a unique, specialized and efficient scope for querying information. For the management of this technology, DBMSs were created, Database Management Systems. These are software that is responsible for the control of the database, as well as for the interaction of input and output interface of demands (AUTHOR, YEAR). Java technology has a set of unique interfaces for integrating with DBMS (AUTHOR, YEAR). One of the steps in the development of all software is the assembly of the integration and transaction structures of the technology with the database, which ends up requiring a certain amount of programming time. The objective of this work is, therefore, to present the </w:t>
+        <w:t>Databases represent the basis for storing system-wide information. Logically structured are datasets that, when grouped together, define a unique, specialized and efficient scope for querying information. For the management of this technology, DBMSs were created, Database Management Systems. These are software that is responsible for the control of the database, as well as for the interaction of input and output interface of demands. Java technology has a set of unique interfaces for integrating with DBMS</w:t>
+      </w:r>
+      <w:bookmarkStart w:id="0" w:name="_GoBack"/>
+      <w:bookmarkEnd w:id="0"/>
+      <w:r>
+        <w:rPr>
+          <w:rFonts w:ascii="Arial" w:hAnsi="Arial" w:cs="Arial"/>
+          <w:color w:val="000000"/>
+          <w:lang w:val="en-US"/>
+        </w:rPr>
+        <w:t xml:space="preserve">. One of the steps in the development of all software is the assembly of the integration and transaction structures of the technology with the database, which ends up requiring a certain amount of programming time. The objective of this work is, therefore, to present the </w:t>
       </w:r>
       <w:proofErr w:type="spellStart"/>
       <w:r>
@@ -10867,7 +10875,6 @@
           <w:left w:val="single" w:sz="4" w:space="0" w:color="000000"/>
           <w:bottom w:val="single" w:sz="4" w:space="0" w:color="000000"/>
           <w:right w:val="single" w:sz="4" w:space="0" w:color="000000"/>
-          <w:insideH w:val="single" w:sz="4" w:space="0" w:color="000000"/>
           <w:insideV w:val="single" w:sz="4" w:space="0" w:color="000000"/>
         </w:tblBorders>
         <w:tblCellMar>
@@ -10888,10 +10895,6 @@
         <w:tc>
           <w:tcPr>
             <w:tcW w:w="1377" w:type="dxa"/>
-            <w:tcBorders>
-              <w:left w:val="single" w:sz="4" w:space="0" w:color="000000"/>
-              <w:bottom w:val="single" w:sz="4" w:space="0" w:color="000000"/>
-            </w:tcBorders>
             <w:shd w:val="clear" w:color="auto" w:fill="auto"/>
             <w:tcMar>
               <w:left w:w="65" w:type="dxa"/>
@@ -10918,10 +10921,6 @@
         <w:tc>
           <w:tcPr>
             <w:tcW w:w="6278" w:type="dxa"/>
-            <w:tcBorders>
-              <w:left w:val="single" w:sz="4" w:space="0" w:color="000000"/>
-              <w:bottom w:val="single" w:sz="4" w:space="0" w:color="000000"/>
-            </w:tcBorders>
             <w:shd w:val="clear" w:color="auto" w:fill="auto"/>
             <w:tcMar>
               <w:left w:w="65" w:type="dxa"/>
@@ -10949,11 +10948,6 @@
         <w:tc>
           <w:tcPr>
             <w:tcW w:w="1417" w:type="dxa"/>
-            <w:tcBorders>
-              <w:left w:val="single" w:sz="4" w:space="0" w:color="000000"/>
-              <w:bottom w:val="single" w:sz="4" w:space="0" w:color="000000"/>
-              <w:right w:val="single" w:sz="4" w:space="0" w:color="000000"/>
-            </w:tcBorders>
             <w:shd w:val="clear" w:color="auto" w:fill="auto"/>
             <w:tcMar>
               <w:left w:w="65" w:type="dxa"/>
@@ -10986,10 +10980,6 @@
         <w:tc>
           <w:tcPr>
             <w:tcW w:w="1377" w:type="dxa"/>
-            <w:tcBorders>
-              <w:left w:val="single" w:sz="4" w:space="0" w:color="000000"/>
-              <w:bottom w:val="single" w:sz="4" w:space="0" w:color="000000"/>
-            </w:tcBorders>
             <w:shd w:val="clear" w:color="auto" w:fill="auto"/>
             <w:tcMar>
               <w:left w:w="65" w:type="dxa"/>
@@ -11017,10 +11007,6 @@
         <w:tc>
           <w:tcPr>
             <w:tcW w:w="6278" w:type="dxa"/>
-            <w:tcBorders>
-              <w:left w:val="single" w:sz="4" w:space="0" w:color="000000"/>
-              <w:bottom w:val="single" w:sz="4" w:space="0" w:color="000000"/>
-            </w:tcBorders>
             <w:shd w:val="clear" w:color="auto" w:fill="auto"/>
             <w:tcMar>
               <w:left w:w="65" w:type="dxa"/>
@@ -11047,11 +11033,6 @@
         <w:tc>
           <w:tcPr>
             <w:tcW w:w="1417" w:type="dxa"/>
-            <w:tcBorders>
-              <w:left w:val="single" w:sz="4" w:space="0" w:color="000000"/>
-              <w:bottom w:val="single" w:sz="4" w:space="0" w:color="000000"/>
-              <w:right w:val="single" w:sz="4" w:space="0" w:color="000000"/>
-            </w:tcBorders>
             <w:shd w:val="clear" w:color="auto" w:fill="auto"/>
             <w:tcMar>
               <w:left w:w="65" w:type="dxa"/>
@@ -11083,10 +11064,6 @@
         <w:tc>
           <w:tcPr>
             <w:tcW w:w="1377" w:type="dxa"/>
-            <w:tcBorders>
-              <w:left w:val="single" w:sz="4" w:space="0" w:color="000000"/>
-              <w:bottom w:val="single" w:sz="4" w:space="0" w:color="000000"/>
-            </w:tcBorders>
             <w:shd w:val="clear" w:color="auto" w:fill="auto"/>
             <w:tcMar>
               <w:left w:w="65" w:type="dxa"/>
@@ -11114,10 +11091,6 @@
         <w:tc>
           <w:tcPr>
             <w:tcW w:w="6278" w:type="dxa"/>
-            <w:tcBorders>
-              <w:left w:val="single" w:sz="4" w:space="0" w:color="000000"/>
-              <w:bottom w:val="single" w:sz="4" w:space="0" w:color="000000"/>
-            </w:tcBorders>
             <w:shd w:val="clear" w:color="auto" w:fill="auto"/>
             <w:tcMar>
               <w:left w:w="65" w:type="dxa"/>
@@ -11144,11 +11117,6 @@
         <w:tc>
           <w:tcPr>
             <w:tcW w:w="1417" w:type="dxa"/>
-            <w:tcBorders>
-              <w:left w:val="single" w:sz="4" w:space="0" w:color="000000"/>
-              <w:bottom w:val="single" w:sz="4" w:space="0" w:color="000000"/>
-              <w:right w:val="single" w:sz="4" w:space="0" w:color="000000"/>
-            </w:tcBorders>
             <w:shd w:val="clear" w:color="auto" w:fill="auto"/>
             <w:tcMar>
               <w:left w:w="65" w:type="dxa"/>
@@ -11180,10 +11148,6 @@
         <w:tc>
           <w:tcPr>
             <w:tcW w:w="1377" w:type="dxa"/>
-            <w:tcBorders>
-              <w:left w:val="single" w:sz="4" w:space="0" w:color="000000"/>
-              <w:bottom w:val="single" w:sz="4" w:space="0" w:color="000000"/>
-            </w:tcBorders>
             <w:shd w:val="clear" w:color="auto" w:fill="auto"/>
             <w:tcMar>
               <w:left w:w="65" w:type="dxa"/>
@@ -11211,10 +11175,6 @@
         <w:tc>
           <w:tcPr>
             <w:tcW w:w="6278" w:type="dxa"/>
-            <w:tcBorders>
-              <w:left w:val="single" w:sz="4" w:space="0" w:color="000000"/>
-              <w:bottom w:val="single" w:sz="4" w:space="0" w:color="000000"/>
-            </w:tcBorders>
             <w:shd w:val="clear" w:color="auto" w:fill="auto"/>
             <w:tcMar>
               <w:left w:w="65" w:type="dxa"/>
@@ -11250,11 +11210,6 @@
         <w:tc>
           <w:tcPr>
             <w:tcW w:w="1417" w:type="dxa"/>
-            <w:tcBorders>
-              <w:left w:val="single" w:sz="4" w:space="0" w:color="000000"/>
-              <w:bottom w:val="single" w:sz="4" w:space="0" w:color="000000"/>
-              <w:right w:val="single" w:sz="4" w:space="0" w:color="000000"/>
-            </w:tcBorders>
             <w:shd w:val="clear" w:color="auto" w:fill="auto"/>
             <w:tcMar>
               <w:left w:w="65" w:type="dxa"/>
@@ -11286,10 +11241,6 @@
         <w:tc>
           <w:tcPr>
             <w:tcW w:w="1377" w:type="dxa"/>
-            <w:tcBorders>
-              <w:left w:val="single" w:sz="4" w:space="0" w:color="000000"/>
-              <w:bottom w:val="single" w:sz="4" w:space="0" w:color="000000"/>
-            </w:tcBorders>
             <w:shd w:val="clear" w:color="auto" w:fill="auto"/>
             <w:tcMar>
               <w:left w:w="65" w:type="dxa"/>
@@ -11317,10 +11268,6 @@
         <w:tc>
           <w:tcPr>
             <w:tcW w:w="6278" w:type="dxa"/>
-            <w:tcBorders>
-              <w:left w:val="single" w:sz="4" w:space="0" w:color="000000"/>
-              <w:bottom w:val="single" w:sz="4" w:space="0" w:color="000000"/>
-            </w:tcBorders>
             <w:shd w:val="clear" w:color="auto" w:fill="auto"/>
             <w:tcMar>
               <w:left w:w="65" w:type="dxa"/>
@@ -11356,11 +11303,6 @@
         <w:tc>
           <w:tcPr>
             <w:tcW w:w="1417" w:type="dxa"/>
-            <w:tcBorders>
-              <w:left w:val="single" w:sz="4" w:space="0" w:color="000000"/>
-              <w:bottom w:val="single" w:sz="4" w:space="0" w:color="000000"/>
-              <w:right w:val="single" w:sz="4" w:space="0" w:color="000000"/>
-            </w:tcBorders>
             <w:shd w:val="clear" w:color="auto" w:fill="auto"/>
             <w:tcMar>
               <w:left w:w="65" w:type="dxa"/>
@@ -11394,10 +11336,6 @@
         <w:tc>
           <w:tcPr>
             <w:tcW w:w="1377" w:type="dxa"/>
-            <w:tcBorders>
-              <w:left w:val="single" w:sz="4" w:space="0" w:color="000000"/>
-              <w:bottom w:val="single" w:sz="4" w:space="0" w:color="000000"/>
-            </w:tcBorders>
             <w:shd w:val="clear" w:color="auto" w:fill="auto"/>
             <w:tcMar>
               <w:left w:w="65" w:type="dxa"/>
@@ -11426,10 +11364,6 @@
         <w:tc>
           <w:tcPr>
             <w:tcW w:w="6278" w:type="dxa"/>
-            <w:tcBorders>
-              <w:left w:val="single" w:sz="4" w:space="0" w:color="000000"/>
-              <w:bottom w:val="single" w:sz="4" w:space="0" w:color="000000"/>
-            </w:tcBorders>
             <w:shd w:val="clear" w:color="auto" w:fill="auto"/>
             <w:tcMar>
               <w:left w:w="65" w:type="dxa"/>
@@ -11456,11 +11390,6 @@
         <w:tc>
           <w:tcPr>
             <w:tcW w:w="1417" w:type="dxa"/>
-            <w:tcBorders>
-              <w:left w:val="single" w:sz="4" w:space="0" w:color="000000"/>
-              <w:bottom w:val="single" w:sz="4" w:space="0" w:color="000000"/>
-              <w:right w:val="single" w:sz="4" w:space="0" w:color="000000"/>
-            </w:tcBorders>
             <w:shd w:val="clear" w:color="auto" w:fill="auto"/>
             <w:tcMar>
               <w:left w:w="65" w:type="dxa"/>
@@ -14265,7 +14194,7 @@
         <mc:AlternateContent>
           <mc:Choice Requires="wps">
             <w:drawing>
-              <wp:anchor distT="0" distB="0" distL="114300" distR="114300" simplePos="0" relativeHeight="251660288" behindDoc="0" locked="0" layoutInCell="1" allowOverlap="1" wp14:anchorId="6D9D032F" wp14:editId="49B0BB18">
+              <wp:anchor distT="0" distB="0" distL="114300" distR="114300" simplePos="0" relativeHeight="251660288" behindDoc="0" locked="0" layoutInCell="1" allowOverlap="1" wp14:anchorId="3DD405B5" wp14:editId="09EBCC52">
                 <wp:simplePos x="0" y="0"/>
                 <wp:positionH relativeFrom="margin">
                   <wp:align>right</wp:align>
@@ -14477,7 +14406,7 @@
           <w:lang w:eastAsia="pt-BR"/>
         </w:rPr>
         <w:drawing>
-          <wp:anchor distT="0" distB="0" distL="0" distR="0" simplePos="0" relativeHeight="7" behindDoc="0" locked="0" layoutInCell="1" allowOverlap="1" wp14:anchorId="0A504581" wp14:editId="6C8D0E75">
+          <wp:anchor distT="0" distB="0" distL="0" distR="0" simplePos="0" relativeHeight="7" behindDoc="0" locked="0" layoutInCell="1" allowOverlap="1" wp14:anchorId="360A17EB" wp14:editId="3C4459B4">
             <wp:simplePos x="0" y="0"/>
             <wp:positionH relativeFrom="margin">
               <wp:align>right</wp:align>
@@ -14934,7 +14863,7 @@
         <mc:AlternateContent>
           <mc:Choice Requires="wps">
             <w:drawing>
-              <wp:anchor distT="0" distB="0" distL="114300" distR="114300" simplePos="0" relativeHeight="251662336" behindDoc="0" locked="0" layoutInCell="1" allowOverlap="1" wp14:anchorId="01C0DC4D" wp14:editId="00AA9766">
+              <wp:anchor distT="0" distB="0" distL="114300" distR="114300" simplePos="0" relativeHeight="251662336" behindDoc="0" locked="0" layoutInCell="1" allowOverlap="1" wp14:anchorId="2532253C" wp14:editId="0FCB3648">
                 <wp:simplePos x="0" y="0"/>
                 <wp:positionH relativeFrom="page">
                   <wp:posOffset>1613425</wp:posOffset>
@@ -15146,7 +15075,7 @@
           <w:noProof/>
         </w:rPr>
         <w:drawing>
-          <wp:anchor distT="0" distB="0" distL="0" distR="0" simplePos="0" relativeHeight="8" behindDoc="0" locked="0" layoutInCell="1" allowOverlap="1" wp14:anchorId="0F20220E" wp14:editId="216DF914">
+          <wp:anchor distT="0" distB="0" distL="0" distR="0" simplePos="0" relativeHeight="8" behindDoc="0" locked="0" layoutInCell="1" allowOverlap="1" wp14:anchorId="01EE2693" wp14:editId="284A94A5">
             <wp:simplePos x="0" y="0"/>
             <wp:positionH relativeFrom="column">
               <wp:posOffset>473710</wp:posOffset>
@@ -15229,7 +15158,7 @@
           <w:noProof/>
         </w:rPr>
         <w:drawing>
-          <wp:anchor distT="0" distB="0" distL="0" distR="0" simplePos="0" relativeHeight="6" behindDoc="0" locked="0" layoutInCell="1" allowOverlap="1" wp14:anchorId="1A1C289B" wp14:editId="26A54121">
+          <wp:anchor distT="0" distB="0" distL="0" distR="0" simplePos="0" relativeHeight="6" behindDoc="0" locked="0" layoutInCell="1" allowOverlap="1" wp14:anchorId="50353D1C" wp14:editId="25762A5F">
             <wp:simplePos x="0" y="0"/>
             <wp:positionH relativeFrom="margin">
               <wp:align>right</wp:align>
@@ -15305,7 +15234,7 @@
         <mc:AlternateContent>
           <mc:Choice Requires="wps">
             <w:drawing>
-              <wp:anchor distT="0" distB="0" distL="114300" distR="114300" simplePos="0" relativeHeight="251664384" behindDoc="0" locked="0" layoutInCell="1" allowOverlap="1" wp14:anchorId="46E73667" wp14:editId="0A47DA49">
+              <wp:anchor distT="0" distB="0" distL="114300" distR="114300" simplePos="0" relativeHeight="251664384" behindDoc="0" locked="0" layoutInCell="1" allowOverlap="1" wp14:anchorId="41445820" wp14:editId="75F5A6C1">
                 <wp:simplePos x="0" y="0"/>
                 <wp:positionH relativeFrom="margin">
                   <wp:align>right</wp:align>
@@ -17063,7 +16992,7 @@
           <w:noProof/>
         </w:rPr>
         <w:drawing>
-          <wp:inline distT="0" distB="0" distL="0" distR="0" wp14:anchorId="711D0E41" wp14:editId="7919A4C0">
+          <wp:inline distT="0" distB="0" distL="0" distR="0" wp14:anchorId="6C0B1FDD" wp14:editId="01D254E7">
             <wp:extent cx="5780599" cy="3975012"/>
             <wp:effectExtent l="0" t="0" r="0" b="6985"/>
             <wp:docPr id="14" name="Imagem 14"/>
@@ -17930,7 +17859,7 @@
         <mc:AlternateContent>
           <mc:Choice Requires="wps">
             <w:drawing>
-              <wp:anchor distT="0" distB="0" distL="114300" distR="114300" simplePos="0" relativeHeight="251666432" behindDoc="0" locked="0" layoutInCell="1" allowOverlap="1" wp14:anchorId="7F7564B0" wp14:editId="22DFEBB2">
+              <wp:anchor distT="0" distB="0" distL="114300" distR="114300" simplePos="0" relativeHeight="251666432" behindDoc="0" locked="0" layoutInCell="1" allowOverlap="1" wp14:anchorId="7D0FDFE1" wp14:editId="650CC342">
                 <wp:simplePos x="0" y="0"/>
                 <wp:positionH relativeFrom="margin">
                   <wp:align>right</wp:align>
@@ -18334,7 +18263,7 @@
           <w:noProof/>
         </w:rPr>
         <w:drawing>
-          <wp:anchor distT="0" distB="0" distL="0" distR="0" simplePos="0" relativeHeight="9" behindDoc="0" locked="0" layoutInCell="1" allowOverlap="1" wp14:anchorId="0513682A" wp14:editId="0673D9E5">
+          <wp:anchor distT="0" distB="0" distL="0" distR="0" simplePos="0" relativeHeight="9" behindDoc="0" locked="0" layoutInCell="1" allowOverlap="1" wp14:anchorId="35ABA9F2" wp14:editId="15A38321">
             <wp:simplePos x="0" y="0"/>
             <wp:positionH relativeFrom="column">
               <wp:posOffset>-18415</wp:posOffset>
@@ -18890,7 +18819,7 @@
           <w:noProof/>
         </w:rPr>
         <w:drawing>
-          <wp:inline distT="0" distB="0" distL="0" distR="0" wp14:anchorId="28D6B956" wp14:editId="4E3FABC4">
+          <wp:inline distT="0" distB="0" distL="0" distR="0" wp14:anchorId="3CEA5724" wp14:editId="051DC4DE">
             <wp:extent cx="5726934" cy="3018431"/>
             <wp:effectExtent l="0" t="0" r="7620" b="0"/>
             <wp:docPr id="17" name="Imagem 17"/>
@@ -19450,7 +19379,7 @@
           <w:lang w:eastAsia="pt-BR"/>
         </w:rPr>
         <w:drawing>
-          <wp:inline distT="0" distB="0" distL="0" distR="0" wp14:anchorId="6347E570" wp14:editId="7CCD6B93">
+          <wp:inline distT="0" distB="0" distL="0" distR="0" wp14:anchorId="62162262" wp14:editId="0631EA1D">
             <wp:extent cx="1631947" cy="2456953"/>
             <wp:effectExtent l="0" t="0" r="6985" b="635"/>
             <wp:docPr id="7" name="Imagem 7"/>
@@ -19608,7 +19537,7 @@
           <w:lang w:eastAsia="pt-BR"/>
         </w:rPr>
         <w:drawing>
-          <wp:inline distT="0" distB="0" distL="0" distR="0" wp14:anchorId="3FE75786" wp14:editId="29157909">
+          <wp:inline distT="0" distB="0" distL="0" distR="0" wp14:anchorId="43EF0C36" wp14:editId="44B45DDE">
             <wp:extent cx="3558415" cy="2797774"/>
             <wp:effectExtent l="0" t="0" r="0" b="0"/>
             <wp:docPr id="13" name="Imagem 13"/>
@@ -20070,7 +19999,7 @@
           <w:noProof/>
         </w:rPr>
         <w:drawing>
-          <wp:inline distT="0" distB="0" distL="0" distR="0" wp14:anchorId="37D12171" wp14:editId="6CFCB75A">
+          <wp:inline distT="0" distB="0" distL="0" distR="0" wp14:anchorId="5681D6DA" wp14:editId="4E1C54CB">
             <wp:extent cx="5680479" cy="2561435"/>
             <wp:effectExtent l="0" t="0" r="0" b="0"/>
             <wp:docPr id="18" name="Imagem 18"/>
@@ -20117,7 +20046,7 @@
           <w:noProof/>
         </w:rPr>
         <w:drawing>
-          <wp:inline distT="0" distB="0" distL="0" distR="0" wp14:anchorId="3612E697" wp14:editId="0E25021B">
+          <wp:inline distT="0" distB="0" distL="0" distR="0" wp14:anchorId="2FEDC34B" wp14:editId="4F69DC07">
             <wp:extent cx="3219788" cy="1817019"/>
             <wp:effectExtent l="0" t="0" r="0" b="0"/>
             <wp:docPr id="20" name="Imagem 20"/>
@@ -20164,7 +20093,7 @@
           <w:noProof/>
         </w:rPr>
         <w:drawing>
-          <wp:inline distT="0" distB="0" distL="0" distR="0" wp14:anchorId="3CCE71B8" wp14:editId="56ED6441">
+          <wp:inline distT="0" distB="0" distL="0" distR="0" wp14:anchorId="2B2AD2D5" wp14:editId="24E70A80">
             <wp:extent cx="2319275" cy="1852327"/>
             <wp:effectExtent l="0" t="0" r="0" b="0"/>
             <wp:docPr id="19" name="Imagem 19"/>
@@ -20211,7 +20140,7 @@
           <w:noProof/>
         </w:rPr>
         <w:drawing>
-          <wp:inline distT="0" distB="0" distL="0" distR="0" wp14:anchorId="6C2BE53B" wp14:editId="6B05FD8B">
+          <wp:inline distT="0" distB="0" distL="0" distR="0" wp14:anchorId="4E8A912A" wp14:editId="34EFC8BB">
             <wp:extent cx="5620088" cy="1782008"/>
             <wp:effectExtent l="0" t="0" r="0" b="0"/>
             <wp:docPr id="21" name="Imagem 21"/>
@@ -20428,7 +20357,7 @@
           <w:noProof/>
         </w:rPr>
         <w:drawing>
-          <wp:inline distT="0" distB="0" distL="0" distR="0" wp14:anchorId="5FDCBA1A" wp14:editId="54928709">
+          <wp:inline distT="0" distB="0" distL="0" distR="0" wp14:anchorId="6DF48AEB" wp14:editId="5982432B">
             <wp:extent cx="5770829" cy="4991845"/>
             <wp:effectExtent l="0" t="0" r="1905" b="0"/>
             <wp:docPr id="22" name="Imagem 22"/>
@@ -20788,7 +20717,7 @@
           <w:noProof/>
         </w:rPr>
         <w:drawing>
-          <wp:inline distT="0" distB="0" distL="0" distR="0" wp14:anchorId="6C8EAA89" wp14:editId="14CB114F">
+          <wp:inline distT="0" distB="0" distL="0" distR="0" wp14:anchorId="7557B4BD" wp14:editId="40BDBAFC">
             <wp:extent cx="5769474" cy="2878152"/>
             <wp:effectExtent l="0" t="0" r="3175" b="0"/>
             <wp:docPr id="15" name="Imagem 15"/>
@@ -20935,7 +20864,7 @@
           <w:noProof/>
         </w:rPr>
         <w:drawing>
-          <wp:inline distT="0" distB="0" distL="0" distR="0" wp14:anchorId="50E22166" wp14:editId="5F86D3C3">
+          <wp:inline distT="0" distB="0" distL="0" distR="0" wp14:anchorId="49BB26FE" wp14:editId="2BD3C91F">
             <wp:extent cx="5727483" cy="7888936"/>
             <wp:effectExtent l="0" t="0" r="6985" b="0"/>
             <wp:docPr id="23" name="Imagem 23"/>
@@ -21469,7 +21398,7 @@
           <w:noProof/>
         </w:rPr>
         <w:drawing>
-          <wp:inline distT="0" distB="0" distL="0" distR="0" wp14:anchorId="374AA41C" wp14:editId="1092BEC0">
+          <wp:inline distT="0" distB="0" distL="0" distR="0" wp14:anchorId="76D784D9" wp14:editId="451069D3">
             <wp:extent cx="5762560" cy="3587998"/>
             <wp:effectExtent l="0" t="0" r="0" b="0"/>
             <wp:docPr id="16" name="Imagem 16"/>
@@ -21641,7 +21570,7 @@
           <w:noProof/>
         </w:rPr>
         <w:drawing>
-          <wp:inline distT="0" distB="0" distL="0" distR="0" wp14:anchorId="586D87FE" wp14:editId="43FDBDDB">
+          <wp:inline distT="0" distB="0" distL="0" distR="0" wp14:anchorId="21B89A32" wp14:editId="42004223">
             <wp:extent cx="5743949" cy="2478157"/>
             <wp:effectExtent l="0" t="0" r="0" b="0"/>
             <wp:docPr id="24" name="Imagem 24"/>
@@ -22206,7 +22135,7 @@
           <w:noProof/>
         </w:rPr>
         <w:drawing>
-          <wp:inline distT="0" distB="0" distL="0" distR="0" wp14:anchorId="12D5DE98" wp14:editId="46871E15">
+          <wp:inline distT="0" distB="0" distL="0" distR="0" wp14:anchorId="1EF6079E" wp14:editId="5F8EF623">
             <wp:extent cx="5701086" cy="573185"/>
             <wp:effectExtent l="0" t="0" r="0" b="0"/>
             <wp:docPr id="8" name="Imagem 8"/>
@@ -26121,6 +26050,8 @@
       <w:bookmarkStart w:id="83" w:name="__RefHeading___Toc4061_990249200"/>
       <w:bookmarkEnd w:id="83"/>
     </w:p>
+    <w:bookmarkStart w:id="84" w:name="_Toc482223660"/>
+    <w:bookmarkStart w:id="85" w:name="_Toc482301864"/>
     <w:p>
       <w:pPr>
         <w:pStyle w:val="Ttulo2"/>
@@ -26128,8 +26059,6 @@
           <w:rFonts w:cs="Arial"/>
         </w:rPr>
       </w:pPr>
-      <w:bookmarkStart w:id="84" w:name="_Toc482223660"/>
-      <w:bookmarkStart w:id="85" w:name="_Toc482301864"/>
       <w:r>
         <w:rPr>
           <w:noProof/>
@@ -26138,7 +26067,7 @@
         <mc:AlternateContent>
           <mc:Choice Requires="wps">
             <w:drawing>
-              <wp:anchor distT="0" distB="0" distL="114300" distR="114300" simplePos="0" relativeHeight="251668480" behindDoc="0" locked="0" layoutInCell="1" allowOverlap="1" wp14:anchorId="77866AEF" wp14:editId="1973C4EC">
+              <wp:anchor distT="0" distB="0" distL="114300" distR="114300" simplePos="0" relativeHeight="251668480" behindDoc="0" locked="0" layoutInCell="1" allowOverlap="1" wp14:anchorId="0A859055" wp14:editId="40FECAC5">
                 <wp:simplePos x="0" y="0"/>
                 <wp:positionH relativeFrom="margin">
                   <wp:align>center</wp:align>
@@ -26368,7 +26297,7 @@
           <w:lang w:eastAsia="pt-BR"/>
         </w:rPr>
         <w:drawing>
-          <wp:anchor distT="0" distB="0" distL="0" distR="0" simplePos="0" relativeHeight="4" behindDoc="0" locked="0" layoutInCell="1" allowOverlap="1" wp14:anchorId="0B90A2FF" wp14:editId="0F585A41">
+          <wp:anchor distT="0" distB="0" distL="0" distR="0" simplePos="0" relativeHeight="4" behindDoc="0" locked="0" layoutInCell="1" allowOverlap="1" wp14:anchorId="09B5C2C2" wp14:editId="1CFD4221">
             <wp:simplePos x="0" y="0"/>
             <wp:positionH relativeFrom="column">
               <wp:posOffset>250825</wp:posOffset>
@@ -32817,7 +32746,7 @@
           <w:lang w:eastAsia="pt-BR"/>
         </w:rPr>
         <w:drawing>
-          <wp:anchor distT="0" distB="0" distL="0" distR="0" simplePos="0" relativeHeight="10" behindDoc="0" locked="0" layoutInCell="1" allowOverlap="1" wp14:anchorId="44A0A7C7" wp14:editId="1BC6446E">
+          <wp:anchor distT="0" distB="0" distL="0" distR="0" simplePos="0" relativeHeight="10" behindDoc="0" locked="0" layoutInCell="1" allowOverlap="1" wp14:anchorId="3ADEA190" wp14:editId="09E8E649">
             <wp:simplePos x="0" y="0"/>
             <wp:positionH relativeFrom="margin">
               <wp:align>left</wp:align>
@@ -32945,7 +32874,7 @@
           <w:lang w:eastAsia="pt-BR"/>
         </w:rPr>
         <w:drawing>
-          <wp:anchor distT="0" distB="0" distL="0" distR="0" simplePos="0" relativeHeight="5" behindDoc="0" locked="0" layoutInCell="1" allowOverlap="1" wp14:anchorId="652C8929" wp14:editId="7896D411">
+          <wp:anchor distT="0" distB="0" distL="0" distR="0" simplePos="0" relativeHeight="5" behindDoc="0" locked="0" layoutInCell="1" allowOverlap="1" wp14:anchorId="46D7313F" wp14:editId="4889169A">
             <wp:simplePos x="0" y="0"/>
             <wp:positionH relativeFrom="column">
               <wp:align>center</wp:align>
@@ -34895,7 +34824,7 @@
         <w:rFonts w:ascii="Arial" w:hAnsi="Arial" w:cs="Arial"/>
         <w:noProof/>
       </w:rPr>
-      <w:t>47</w:t>
+      <w:t>5</w:t>
     </w:r>
     <w:r>
       <w:rPr>
@@ -38315,7 +38244,7 @@
 </file>
 
 <file path=customXml/itemProps1.xml><?xml version="1.0" encoding="utf-8"?>
-<ds:datastoreItem xmlns:ds="http://schemas.openxmlformats.org/officeDocument/2006/customXml" ds:itemID="{7A71DB99-E447-9042-8A58-6B4AEF94885F}">
+<ds:datastoreItem xmlns:ds="http://schemas.openxmlformats.org/officeDocument/2006/customXml" ds:itemID="{5D02B557-C595-F74E-A046-C0064CF0306C}">
   <ds:schemaRefs>
     <ds:schemaRef ds:uri="http://schemas.openxmlformats.org/officeDocument/2006/bibliography"/>
   </ds:schemaRefs>

</xml_diff>